<commit_message>
finished app features except server verification
</commit_message>
<xml_diff>
--- a/docs/log.docx
+++ b/docs/log.docx
@@ -147,6 +147,80 @@
         </w:rPr>
         <w:t>。</w:t>
       </w:r>
+    </w:p>
+    <w:p/>
+    <w:p>
+      <w:pPr>
+        <w:rPr>
+          <w:rFonts w:hint="eastAsia"/>
+        </w:rPr>
+      </w:pPr>
+      <w:r>
+        <w:rPr>
+          <w:rFonts w:hint="eastAsia"/>
+        </w:rPr>
+        <w:t>检测点是否在线周围的算法</w:t>
+      </w:r>
+      <w:r>
+        <w:t>:</w:t>
+      </w:r>
+      <w:r>
+        <w:t xml:space="preserve"> </w:t>
+      </w:r>
+      <w:hyperlink r:id="rId4" w:history="1">
+        <w:r>
+          <w:rPr>
+            <w:rStyle w:val="Hyperlink"/>
+          </w:rPr>
+          <w:t>https://stackoverflow.com/questions/14553105/finding-if-line-or-point-is-near-a-line</w:t>
+        </w:r>
+      </w:hyperlink>
+    </w:p>
+    <w:p>
+      <w:pPr>
+        <w:rPr>
+          <w:rFonts w:hint="eastAsia"/>
+        </w:rPr>
+      </w:pPr>
+      <w:r>
+        <w:drawing>
+          <wp:inline distT="0" distB="0" distL="0" distR="0" wp14:anchorId="3E3DFB82" wp14:editId="4B7C51BD">
+            <wp:extent cx="5943600" cy="4457700"/>
+            <wp:effectExtent l="0" t="0" r="0" b="12700"/>
+            <wp:docPr id="1" name="Picture 1"/>
+            <wp:cNvGraphicFramePr>
+              <a:graphicFrameLocks xmlns:a="http://schemas.openxmlformats.org/drawingml/2006/main" noChangeAspect="1"/>
+            </wp:cNvGraphicFramePr>
+            <a:graphic xmlns:a="http://schemas.openxmlformats.org/drawingml/2006/main">
+              <a:graphicData uri="http://schemas.openxmlformats.org/drawingml/2006/picture">
+                <pic:pic xmlns:pic="http://schemas.openxmlformats.org/drawingml/2006/picture">
+                  <pic:nvPicPr>
+                    <pic:cNvPr id="1" name=""/>
+                    <pic:cNvPicPr/>
+                  </pic:nvPicPr>
+                  <pic:blipFill>
+                    <a:blip r:embed="rId5"/>
+                    <a:stretch>
+                      <a:fillRect/>
+                    </a:stretch>
+                  </pic:blipFill>
+                  <pic:spPr>
+                    <a:xfrm>
+                      <a:off x="0" y="0"/>
+                      <a:ext cx="5943600" cy="4457700"/>
+                    </a:xfrm>
+                    <a:prstGeom prst="rect">
+                      <a:avLst/>
+                    </a:prstGeom>
+                  </pic:spPr>
+                </pic:pic>
+              </a:graphicData>
+            </a:graphic>
+          </wp:inline>
+        </w:drawing>
+      </w:r>
+      <w:bookmarkStart w:id="0" w:name="_GoBack"/>
+      <w:bookmarkEnd w:id="0"/>
     </w:p>
     <w:p/>
     <w:p>
@@ -212,7 +286,11 @@
       </w:r>
       <w:proofErr w:type="spellEnd"/>
       <w:r>
-        <w:t>系统上的物流监控系统移动端，与服务器端配合使用。主要工作流程：揽收货物、运输途中、签收货物。要考虑各种异常情况，保证系统健壮性。</w:t>
+        <w:t>系统上的物流监控系统移动端，与服务器端配合使用。主要工作流程：揽收货物、运输途中、签收货物。要考虑各种异常情况，保证系统健</w:t>
+      </w:r>
+      <w:r>
+        <w:lastRenderedPageBreak/>
+        <w:t>壮性。</w:t>
       </w:r>
       <w:r>
         <w:rPr>
@@ -227,9 +305,6 @@
     <w:p>
       <w:pPr>
         <w:ind w:firstLineChars="200" w:firstLine="480"/>
-        <w:rPr>
-          <w:rFonts w:hint="eastAsia"/>
-        </w:rPr>
       </w:pPr>
       <w:r>
         <w:rPr>
@@ -240,8 +315,6 @@
       <w:r>
         <w:t>，完成后发送验证信息到服务器等待验证结果。验证成功后装车出发，验证不通过，根据服务器返回验证消息中的正确任务信息更新任务，重新扫描；</w:t>
       </w:r>
-      <w:bookmarkStart w:id="0" w:name="_GoBack"/>
-      <w:bookmarkEnd w:id="0"/>
     </w:p>
     <w:p>
       <w:r>
@@ -278,7 +351,13 @@
         <w:t>定位一次</w:t>
       </w:r>
       <w:r>
-        <w:t>，并且发送定位信息到服务器。同时接受服务器可能返回的定位信息错误信息，并给出相应提示，快递运送过程中快递员不可能随时关注屏幕，所以这里需要语音和震动提示。</w:t>
+        <w:t>，并且发送定位信息到服务器。同时接受服务器可能返回的定位信息错误信息，并给出相应提示，</w:t>
+      </w:r>
+      <w:r>
+        <w:rPr>
+          <w:strike/>
+        </w:rPr>
+        <w:t>快递运送过程中快递员不可能随时关注屏幕，所以这里需要语音和震动提示。</w:t>
       </w:r>
     </w:p>
     <w:sectPr>
@@ -719,6 +798,17 @@
     <w:semiHidden/>
     <w:unhideWhenUsed/>
   </w:style>
+  <w:style w:type="character" w:styleId="Hyperlink">
+    <w:name w:val="Hyperlink"/>
+    <w:basedOn w:val="DefaultParagraphFont"/>
+    <w:uiPriority w:val="99"/>
+    <w:unhideWhenUsed/>
+    <w:rsid w:val="00B135DF"/>
+    <w:rPr>
+      <w:color w:val="0563C1" w:themeColor="hyperlink"/>
+      <w:u w:val="single"/>
+    </w:rPr>
+  </w:style>
 </w:styles>
 </file>
 

</xml_diff>